<commit_message>
Actualizacion de informacion - 22-06-2022
Se definió leguajes a utilizar en el backend y frontend, también se cambio la idea del icono a una mas simplificada.
</commit_message>
<xml_diff>
--- a/Documentación del proyecto/Anotaciones de proyecto.docx
+++ b/Documentación del proyecto/Anotaciones de proyecto.docx
@@ -70,25 +70,13 @@
         <w:rPr>
           <w:b/>
         </w:rPr>
-        <w:t>Funes Federico</w:t>
-      </w:r>
-      <w:r>
-        <w:rPr>
-          <w:b/>
-        </w:rPr>
-        <w:t xml:space="preserve">, </w:t>
-      </w:r>
-      <w:r>
-        <w:rPr>
-          <w:b/>
-        </w:rPr>
-        <w:t>Peralta</w:t>
-      </w:r>
-      <w:r>
-        <w:rPr>
-          <w:b/>
-        </w:rPr>
-        <w:t xml:space="preserve"> Joaquín</w:t>
+        <w:t xml:space="preserve">Funes Federico, </w:t>
+      </w:r>
+      <w:r>
+        <w:rPr>
+          <w:b/>
+        </w:rPr>
+        <w:t>Peralta Joaquín</w:t>
       </w:r>
       <w:r>
         <w:rPr>
@@ -97,7 +85,71 @@
         <w:t xml:space="preserve"> </w:t>
       </w:r>
     </w:p>
-    <w:p/>
+    <w:p>
+      <w:pPr>
+        <w:rPr>
+          <w:b/>
+          <w:u w:val="single"/>
+        </w:rPr>
+      </w:pPr>
+      <w:r>
+        <w:rPr>
+          <w:b/>
+        </w:rPr>
+        <w:t>Lenguajes posibles a utilizar:</w:t>
+      </w:r>
+      <w:r>
+        <w:rPr>
+          <w:b/>
+        </w:rPr>
+        <w:t xml:space="preserve"> </w:t>
+      </w:r>
+      <w:proofErr w:type="spellStart"/>
+      <w:r>
+        <w:t>Ionic</w:t>
+      </w:r>
+      <w:proofErr w:type="spellEnd"/>
+      <w:r>
+        <w:t>-angular</w:t>
+      </w:r>
+      <w:r>
+        <w:t xml:space="preserve"> </w:t>
+      </w:r>
+      <w:r>
+        <w:t>(</w:t>
+      </w:r>
+      <w:proofErr w:type="spellStart"/>
+      <w:r>
+        <w:t>Frontend</w:t>
+      </w:r>
+      <w:proofErr w:type="spellEnd"/>
+      <w:r>
+        <w:t xml:space="preserve">) </w:t>
+      </w:r>
+      <w:r>
+        <w:t>–</w:t>
+      </w:r>
+      <w:r>
+        <w:rPr>
+          <w:b/>
+        </w:rPr>
+        <w:t xml:space="preserve"> </w:t>
+      </w:r>
+      <w:r>
+        <w:t>ASP.net</w:t>
+      </w:r>
+      <w:r>
+        <w:t xml:space="preserve"> (</w:t>
+      </w:r>
+      <w:proofErr w:type="spellStart"/>
+      <w:r>
+        <w:t>BackEnd</w:t>
+      </w:r>
+      <w:proofErr w:type="spellEnd"/>
+      <w:r>
+        <w:t>)</w:t>
+      </w:r>
+    </w:p>
     <w:p>
       <w:r>
         <w:rPr>
@@ -117,8 +169,23 @@
         <w:t>Icono:</w:t>
       </w:r>
       <w:r>
-        <w:t xml:space="preserve"> contendrá un carrito de compra, un mapa/plano de un supermercado random.</w:t>
-      </w:r>
+        <w:t xml:space="preserve"> contendrá un carrito de compra, un mapa/plano de un supermercado </w:t>
+      </w:r>
+      <w:proofErr w:type="spellStart"/>
+      <w:r>
+        <w:t>random</w:t>
+      </w:r>
+      <w:proofErr w:type="spellEnd"/>
+      <w:r>
+        <w:t>.</w:t>
+      </w:r>
+    </w:p>
+    <w:p>
+      <w:r>
+        <w:t>Se simplificará con menos objetos en el logo.</w:t>
+      </w:r>
+      <w:bookmarkStart w:id="0" w:name="_GoBack"/>
+      <w:bookmarkEnd w:id="0"/>
     </w:p>
     <w:p>
       <w:pPr>
@@ -405,10 +472,7 @@
     </w:p>
     <w:p>
       <w:r>
-        <w:t xml:space="preserve">Input para </w:t>
-      </w:r>
-      <w:r>
-        <w:t>correo electrónico</w:t>
+        <w:t>Input para correo electrónico</w:t>
       </w:r>
     </w:p>
     <w:p>
@@ -418,18 +482,12 @@
     </w:p>
     <w:p>
       <w:r>
-        <w:t>Input para</w:t>
-      </w:r>
-      <w:r>
-        <w:t xml:space="preserve"> repetir y confirmar</w:t>
-      </w:r>
-      <w:r>
-        <w:t xml:space="preserve"> contraseña</w:t>
-      </w:r>
-    </w:p>
-    <w:p>
-      <w:r>
         <w:lastRenderedPageBreak/>
+        <w:t>Input para repetir y confirmar contraseña</w:t>
+      </w:r>
+    </w:p>
+    <w:p>
+      <w:r>
         <w:t>Botón de registrarse</w:t>
       </w:r>
       <w:r>
@@ -457,7 +515,6 @@
       </w:r>
     </w:p>
     <w:p>
-      <w:bookmarkStart w:id="0" w:name="_GoBack"/>
       <w:r>
         <w:t>Botón de s</w:t>
       </w:r>
@@ -465,7 +522,6 @@
         <w:t>elección de mapa de supermercado</w:t>
       </w:r>
     </w:p>
-    <w:bookmarkEnd w:id="0"/>
     <w:p>
       <w:r>
         <w:t>Botón de carrito</w:t>
@@ -487,7 +543,6 @@
         <w:t>Botón de salir</w:t>
       </w:r>
     </w:p>
-    <w:p/>
     <w:p/>
     <w:p/>
     <w:sectPr>

</xml_diff>